<commit_message>
增加23. webpack 和 simple-webpack的区别
</commit_message>
<xml_diff>
--- a/Web前端学习资料.docx
+++ b/Web前端学习资料.docx
@@ -4495,6 +4495,7 @@
     <w:p>
       <w:pPr>
         <w:numPr>
+          <w:ilvl w:val="0"/>
           <w:numId w:val="0"/>
         </w:numPr>
         <w:ind w:leftChars="0" w:firstLine="420" w:firstLineChars="0"/>
@@ -4543,8 +4544,84 @@
     <w:p>
       <w:pPr>
         <w:numPr>
+          <w:ilvl w:val="0"/>
           <w:numId w:val="0"/>
         </w:numPr>
+        <w:rPr>
+          <w:rFonts w:hint="eastAsia" w:eastAsiaTheme="minorEastAsia"/>
+          <w:lang w:val="en-US" w:eastAsia="zh-CN"/>
+        </w:rPr>
+      </w:pPr>
+    </w:p>
+    <w:p>
+      <w:pPr>
+        <w:numPr>
+          <w:ilvl w:val="0"/>
+          <w:numId w:val="1"/>
+        </w:numPr>
+        <w:tabs>
+          <w:tab w:val="clear" w:pos="312"/>
+        </w:tabs>
+        <w:ind w:left="0" w:leftChars="0" w:firstLine="0" w:firstLineChars="0"/>
+        <w:rPr>
+          <w:rFonts w:hint="eastAsia" w:eastAsiaTheme="minorEastAsia"/>
+          <w:lang w:val="en-US" w:eastAsia="zh-CN"/>
+        </w:rPr>
+      </w:pPr>
+      <w:r>
+        <w:rPr>
+          <w:rFonts w:hint="eastAsia"/>
+          <w:lang w:val="en-US" w:eastAsia="zh-CN"/>
+        </w:rPr>
+        <w:t xml:space="preserve">使用vue-cli时采用完整的webpack模板和采用simple-webpack模板的区别（暂时还看不太懂，先留着）: </w:t>
+      </w:r>
+      <w:r>
+        <w:rPr>
+          <w:rFonts w:hint="eastAsia"/>
+          <w:lang w:val="en-US" w:eastAsia="zh-CN"/>
+        </w:rPr>
+        <w:fldChar w:fldCharType="begin"/>
+      </w:r>
+      <w:r>
+        <w:rPr>
+          <w:rFonts w:hint="eastAsia"/>
+          <w:lang w:val="en-US" w:eastAsia="zh-CN"/>
+        </w:rPr>
+        <w:instrText xml:space="preserve"> HYPERLINK "https://segmentfault.com/a/1190000011402931" </w:instrText>
+      </w:r>
+      <w:r>
+        <w:rPr>
+          <w:rFonts w:hint="eastAsia"/>
+          <w:lang w:val="en-US" w:eastAsia="zh-CN"/>
+        </w:rPr>
+        <w:fldChar w:fldCharType="separate"/>
+      </w:r>
+      <w:r>
+        <w:rPr>
+          <w:rStyle w:val="4"/>
+          <w:rFonts w:hint="eastAsia"/>
+          <w:lang w:val="en-US" w:eastAsia="zh-CN"/>
+        </w:rPr>
+        <w:t>https://segmentfault.com/a/1190000011402931</w:t>
+      </w:r>
+      <w:r>
+        <w:rPr>
+          <w:rFonts w:hint="eastAsia"/>
+          <w:lang w:val="en-US" w:eastAsia="zh-CN"/>
+        </w:rPr>
+        <w:fldChar w:fldCharType="end"/>
+      </w:r>
+    </w:p>
+    <w:p>
+      <w:pPr>
+        <w:numPr>
+          <w:ilvl w:val="0"/>
+          <w:numId w:val="1"/>
+        </w:numPr>
+        <w:tabs>
+          <w:tab w:val="clear" w:pos="312"/>
+        </w:tabs>
+        <w:ind w:left="0" w:leftChars="0" w:firstLine="0" w:firstLineChars="0"/>
         <w:rPr>
           <w:rFonts w:hint="eastAsia" w:eastAsiaTheme="minorEastAsia"/>
           <w:lang w:val="en-US" w:eastAsia="zh-CN"/>
@@ -4552,6 +4629,18 @@
       </w:pPr>
       <w:bookmarkStart w:id="0" w:name="_GoBack"/>
       <w:bookmarkEnd w:id="0"/>
+    </w:p>
+    <w:p>
+      <w:pPr>
+        <w:numPr>
+          <w:ilvl w:val="0"/>
+          <w:numId w:val="0"/>
+        </w:numPr>
+        <w:rPr>
+          <w:rFonts w:hint="eastAsia" w:eastAsiaTheme="minorEastAsia"/>
+          <w:lang w:val="en-US" w:eastAsia="zh-CN"/>
+        </w:rPr>
+      </w:pPr>
     </w:p>
     <w:sectPr>
       <w:pgSz w:w="11906" w:h="16838"/>

</xml_diff>